<commit_message>
UseCase Activiteitendiagram Planning af en bijgewerkt.
</commit_message>
<xml_diff>
--- a/Documentatie/Kerntaak-1/1.3.8 use case diagram en use case templates/2017-02-22_Use-Case-Template_V1.docx
+++ b/Documentatie/Kerntaak-1/1.3.8 use case diagram en use case templates/2017-02-22_Use-Case-Template_V1.docx
@@ -1181,7 +1181,15 @@
         <w:t>In dit document hebben wij</w:t>
       </w:r>
       <w:r>
-        <w:t xml:space="preserve"> een Use Case Template gemaakt, dit heb ik gedaan doormiddel van een</w:t>
+        <w:t xml:space="preserve"> een </w:t>
+      </w:r>
+      <w:proofErr w:type="spellStart"/>
+      <w:r>
+        <w:t>Use</w:t>
+      </w:r>
+      <w:proofErr w:type="spellEnd"/>
+      <w:r>
+        <w:t xml:space="preserve"> Case Template gemaakt, dit heb ik gedaan doormiddel van een</w:t>
       </w:r>
       <w:r>
         <w:t xml:space="preserve"> aantal</w:t>
@@ -1190,7 +1198,15 @@
         <w:t xml:space="preserve"> tabel</w:t>
       </w:r>
       <w:r>
-        <w:t>len met beschrijving per Use Case</w:t>
+        <w:t xml:space="preserve">len met beschrijving per </w:t>
+      </w:r>
+      <w:proofErr w:type="spellStart"/>
+      <w:r>
+        <w:t>Use</w:t>
+      </w:r>
+      <w:proofErr w:type="spellEnd"/>
+      <w:r>
+        <w:t xml:space="preserve"> Case</w:t>
       </w:r>
       <w:r>
         <w:t xml:space="preserve">. </w:t>
@@ -1207,8 +1223,13 @@
       <w:r>
         <w:t xml:space="preserve"> aantal </w:t>
       </w:r>
+      <w:proofErr w:type="spellStart"/>
       <w:r>
-        <w:t>Use Cases.</w:t>
+        <w:t>Use</w:t>
+      </w:r>
+      <w:proofErr w:type="spellEnd"/>
+      <w:r>
+        <w:t xml:space="preserve"> Cases.</w:t>
       </w:r>
     </w:p>
     <w:p>
@@ -1239,12 +1260,21 @@
         </w:rPr>
       </w:pPr>
       <w:bookmarkStart w:id="2" w:name="_Toc475620592"/>
+      <w:proofErr w:type="spellStart"/>
       <w:r>
         <w:rPr>
           <w:rFonts w:eastAsia="Times New Roman"/>
           <w:lang w:val="en-US" w:eastAsia="nl-NL"/>
         </w:rPr>
-        <w:t>Lezen van Data</w:t>
+        <w:t>Lezen</w:t>
+      </w:r>
+      <w:proofErr w:type="spellEnd"/>
+      <w:r>
+        <w:rPr>
+          <w:rFonts w:eastAsia="Times New Roman"/>
+          <w:lang w:val="en-US" w:eastAsia="nl-NL"/>
+        </w:rPr>
+        <w:t xml:space="preserve"> van Data</w:t>
       </w:r>
       <w:bookmarkEnd w:id="2"/>
     </w:p>
@@ -1690,14 +1720,7 @@
                 <w:rFonts w:ascii="Calibri" w:eastAsia="Times New Roman" w:hAnsi="Calibri" w:cs="Calibri"/>
                 <w:lang w:eastAsia="nl-NL"/>
               </w:rPr>
-              <w:t xml:space="preserve">, en </w:t>
-            </w:r>
-            <w:r>
-              <w:rPr>
-                <w:rFonts w:ascii="Calibri" w:eastAsia="Times New Roman" w:hAnsi="Calibri" w:cs="Calibri"/>
-                <w:lang w:eastAsia="nl-NL"/>
-              </w:rPr>
-              <w:t>app haalt alle data op die de klant op dat moment nodig heeft</w:t>
+              <w:t>, en app haalt alle data op die de klant op dat moment nodig heeft</w:t>
             </w:r>
             <w:r>
               <w:rPr>
@@ -3074,8 +3097,7 @@
               <w:spacing w:beforeAutospacing="1" w:after="0" w:afterAutospacing="1" w:line="240" w:lineRule="auto"/>
               <w:textAlignment w:val="baseline"/>
               <w:rPr>
-                <w:rFonts w:ascii="Times New Roman" w:eastAsia="Times New Roman" w:hAnsi="Times New Roman" w:cs="Times New Roman"/>
-                <w:szCs w:val="24"/>
+                <w:rFonts w:ascii="Calibri" w:eastAsia="Times New Roman" w:hAnsi="Calibri" w:cs="Calibri"/>
                 <w:lang w:eastAsia="nl-NL"/>
               </w:rPr>
             </w:pPr>
@@ -3091,14 +3113,7 @@
                 <w:rFonts w:ascii="Calibri" w:eastAsia="Times New Roman" w:hAnsi="Calibri" w:cs="Calibri"/>
                 <w:lang w:eastAsia="nl-NL"/>
               </w:rPr>
-              <w:t xml:space="preserve"> </w:t>
-            </w:r>
-            <w:r>
-              <w:rPr>
-                <w:rFonts w:ascii="Calibri" w:eastAsia="Times New Roman" w:hAnsi="Calibri" w:cs="Calibri"/>
-                <w:lang w:eastAsia="nl-NL"/>
-              </w:rPr>
-              <w:t>start de app op</w:t>
+              <w:t xml:space="preserve"> start de app op</w:t>
             </w:r>
             <w:r>
               <w:rPr>
@@ -3212,7 +3227,21 @@
                 <w:lang w:eastAsia="nl-NL"/>
               </w:rPr>
               <w:br/>
-              <w:t xml:space="preserve">De app-gebruiker leest </w:t>
+              <w:t xml:space="preserve">De app-gebruiker </w:t>
+            </w:r>
+            <w:r>
+              <w:rPr>
+                <w:rFonts w:ascii="Calibri" w:eastAsia="Times New Roman" w:hAnsi="Calibri" w:cs="Calibri"/>
+                <w:lang w:eastAsia="nl-NL"/>
+              </w:rPr>
+              <w:t>bekijkt</w:t>
+            </w:r>
+            <w:r>
+              <w:rPr>
+                <w:rFonts w:ascii="Calibri" w:eastAsia="Times New Roman" w:hAnsi="Calibri" w:cs="Calibri"/>
+                <w:lang w:eastAsia="nl-NL"/>
+              </w:rPr>
+              <w:t xml:space="preserve"> </w:t>
             </w:r>
             <w:r>
               <w:rPr>
@@ -3227,6 +3256,22 @@
                 <w:lang w:eastAsia="nl-NL"/>
               </w:rPr>
               <w:t>.</w:t>
+            </w:r>
+            <w:r>
+              <w:rPr>
+                <w:rFonts w:ascii="Calibri" w:eastAsia="Times New Roman" w:hAnsi="Calibri" w:cs="Calibri"/>
+                <w:lang w:eastAsia="nl-NL"/>
+              </w:rPr>
+              <w:br/>
+              <w:t>De app-gebruiker klikt op het artikel die hij/zij wenst te lezen.</w:t>
+            </w:r>
+            <w:r>
+              <w:rPr>
+                <w:rFonts w:ascii="Calibri" w:eastAsia="Times New Roman" w:hAnsi="Calibri" w:cs="Calibri"/>
+                <w:lang w:eastAsia="nl-NL"/>
+              </w:rPr>
+              <w:br/>
+              <w:t>De app-gebruiker leest het artikel.</w:t>
             </w:r>
           </w:p>
         </w:tc>
@@ -3481,7 +3526,30 @@
                 <w:rFonts w:ascii="Calibri" w:eastAsia="Times New Roman" w:hAnsi="Calibri" w:cs="Calibri"/>
                 <w:lang w:eastAsia="nl-NL"/>
               </w:rPr>
-              <w:t>heeft EV-nieuws gelezen.</w:t>
+              <w:t>heeft</w:t>
+            </w:r>
+            <w:r>
+              <w:rPr>
+                <w:rFonts w:ascii="Calibri" w:eastAsia="Times New Roman" w:hAnsi="Calibri" w:cs="Calibri"/>
+                <w:lang w:eastAsia="nl-NL"/>
+              </w:rPr>
+              <w:t xml:space="preserve"> een artikel</w:t>
+            </w:r>
+            <w:bookmarkStart w:id="5" w:name="_GoBack"/>
+            <w:bookmarkEnd w:id="5"/>
+            <w:r>
+              <w:rPr>
+                <w:rFonts w:ascii="Calibri" w:eastAsia="Times New Roman" w:hAnsi="Calibri" w:cs="Calibri"/>
+                <w:lang w:eastAsia="nl-NL"/>
+              </w:rPr>
+              <w:t xml:space="preserve"> uit</w:t>
+            </w:r>
+            <w:r>
+              <w:rPr>
+                <w:rFonts w:ascii="Calibri" w:eastAsia="Times New Roman" w:hAnsi="Calibri" w:cs="Calibri"/>
+                <w:lang w:eastAsia="nl-NL"/>
+              </w:rPr>
+              <w:t xml:space="preserve"> EV-nieuws gelezen.</w:t>
             </w:r>
           </w:p>
         </w:tc>
@@ -3497,12 +3565,12 @@
       <w:pPr>
         <w:pStyle w:val="Kop1"/>
       </w:pPr>
-      <w:bookmarkStart w:id="5" w:name="_Toc475620595"/>
+      <w:bookmarkStart w:id="6" w:name="_Toc475620595"/>
       <w:r>
         <w:lastRenderedPageBreak/>
         <w:t>Revisie</w:t>
       </w:r>
-      <w:bookmarkEnd w:id="5"/>
+      <w:bookmarkEnd w:id="6"/>
     </w:p>
     <w:p>
       <w:r>
@@ -3613,8 +3681,6 @@
             <w:r>
               <w:t>V1.0</w:t>
             </w:r>
-            <w:bookmarkStart w:id="6" w:name="_GoBack"/>
-            <w:bookmarkEnd w:id="6"/>
           </w:p>
         </w:tc>
       </w:tr>
@@ -4959,7 +5025,7 @@
 </file>
 
 <file path=customXml/itemProps2.xml><?xml version="1.0" encoding="utf-8"?>
-<ds:datastoreItem xmlns:ds="http://schemas.openxmlformats.org/officeDocument/2006/customXml" ds:itemID="{83889A56-47EE-4D3E-AA06-85A8448C5247}">
+<ds:datastoreItem xmlns:ds="http://schemas.openxmlformats.org/officeDocument/2006/customXml" ds:itemID="{C9A0D79E-A708-45E9-9136-E5E76C7C2269}">
   <ds:schemaRefs>
     <ds:schemaRef ds:uri="http://schemas.openxmlformats.org/officeDocument/2006/bibliography"/>
   </ds:schemaRefs>

</xml_diff>